<commit_message>
Tetris - Problem Abstraction and Analysis added
</commit_message>
<xml_diff>
--- a/Assignment2 - Report.docx
+++ b/Assignment2 - Report.docx
@@ -197,12 +197,6 @@
       </w:r>
     </w:p>
     <w:p>
-      <w:pPr>
-        <w:rPr>
-          <w:b/>
-          <w:u w:val="single"/>
-        </w:rPr>
-      </w:pPr>
       <w:r>
         <w:rPr>
           <w:b/>
@@ -210,22 +204,28 @@
         </w:rPr>
         <w:t xml:space="preserve">Steps to run - </w:t>
       </w:r>
-    </w:p>
-    <w:p>
-      <w:pPr>
-        <w:rPr>
-          <w:b/>
-          <w:u w:val="single"/>
-        </w:rPr>
-      </w:pPr>
-    </w:p>
-    <w:p>
-      <w:pPr>
-        <w:rPr>
-          <w:b/>
-          <w:u w:val="single"/>
-        </w:rPr>
-      </w:pPr>
+      <w:r>
+        <w:rPr>
+          <w:u w:val="single"/>
+        </w:rPr>
+        <w:t xml:space="preserve"> </w:t>
+      </w:r>
+      <w:r>
+        <w:t xml:space="preserve"> Same as original program.</w:t>
+      </w:r>
+    </w:p>
+    <w:p>
+      <w:r>
+        <w:t xml:space="preserve">Worked on the simple version of the program, so to run use: </w:t>
+      </w:r>
+      <w:r>
+        <w:rPr>
+          <w:b/>
+        </w:rPr>
+        <w:t>python tetris.py computer simple</w:t>
+      </w:r>
+    </w:p>
+    <w:p>
       <w:r>
         <w:rPr>
           <w:b/>
@@ -233,78 +233,838 @@
         </w:rPr>
         <w:t xml:space="preserve">How the problem was formulated – </w:t>
       </w:r>
-    </w:p>
-    <w:p>
-      <w:pPr>
-        <w:rPr>
-          <w:b/>
-          <w:u w:val="single"/>
-        </w:rPr>
-      </w:pPr>
-    </w:p>
-    <w:p>
-      <w:pPr>
-        <w:rPr>
-          <w:b/>
-          <w:u w:val="single"/>
-        </w:rPr>
-      </w:pPr>
-      <w:r>
-        <w:rPr>
-          <w:b/>
-          <w:u w:val="single"/>
-        </w:rPr>
-        <w:t xml:space="preserve">How the algorithm works – </w:t>
-      </w:r>
-    </w:p>
-    <w:p>
-      <w:pPr>
-        <w:rPr>
-          <w:b/>
-          <w:u w:val="single"/>
-        </w:rPr>
-      </w:pPr>
-    </w:p>
-    <w:p>
-      <w:pPr>
-        <w:rPr>
-          <w:b/>
-          <w:u w:val="single"/>
-        </w:rPr>
-      </w:pPr>
-      <w:r>
-        <w:rPr>
-          <w:b/>
-          <w:u w:val="single"/>
-        </w:rPr>
-        <w:t>Problems faced –</w:t>
-      </w:r>
-    </w:p>
-    <w:p>
-      <w:pPr>
-        <w:rPr>
-          <w:b/>
-          <w:u w:val="single"/>
-        </w:rPr>
-      </w:pPr>
-    </w:p>
-    <w:p>
-      <w:pPr>
-        <w:rPr>
-          <w:b/>
-          <w:u w:val="single"/>
-        </w:rPr>
-      </w:pPr>
-    </w:p>
-    <w:p>
-      <w:pPr>
-        <w:rPr>
-          <w:b/>
-          <w:u w:val="single"/>
-        </w:rPr>
-      </w:pPr>
+      <w:r>
+        <w:rPr>
+          <w:b/>
+          <w:u w:val="single"/>
+        </w:rPr>
+        <w:t xml:space="preserve"> </w:t>
+      </w:r>
+      <w:r>
+        <w:t xml:space="preserve">The problem was formulated as a Game of Chance as shown in the figure below: </w:t>
+      </w:r>
+    </w:p>
+    <w:p>
+      <w:r>
+        <w:rPr>
+          <w:noProof/>
+        </w:rPr>
+        <mc:AlternateContent>
+          <mc:Choice Requires="wps">
+            <w:drawing>
+              <wp:anchor distT="0" distB="0" distL="114300" distR="114300" simplePos="0" relativeHeight="251659264" behindDoc="0" locked="0" layoutInCell="1" allowOverlap="1">
+                <wp:simplePos x="0" y="0"/>
+                <wp:positionH relativeFrom="column">
+                  <wp:posOffset>1924050</wp:posOffset>
+                </wp:positionH>
+                <wp:positionV relativeFrom="paragraph">
+                  <wp:posOffset>77470</wp:posOffset>
+                </wp:positionV>
+                <wp:extent cx="504825" cy="419100"/>
+                <wp:effectExtent l="0" t="0" r="28575" b="19050"/>
+                <wp:wrapNone/>
+                <wp:docPr id="1" name="Oval 1"/>
+                <wp:cNvGraphicFramePr/>
+                <a:graphic xmlns:a="http://schemas.openxmlformats.org/drawingml/2006/main">
+                  <a:graphicData uri="http://schemas.microsoft.com/office/word/2010/wordprocessingShape">
+                    <wps:wsp>
+                      <wps:cNvSpPr/>
+                      <wps:spPr>
+                        <a:xfrm>
+                          <a:off x="0" y="0"/>
+                          <a:ext cx="504825" cy="419100"/>
+                        </a:xfrm>
+                        <a:prstGeom prst="ellipse">
+                          <a:avLst/>
+                        </a:prstGeom>
+                        <a:noFill/>
+                        <a:ln>
+                          <a:solidFill>
+                            <a:schemeClr val="accent1"/>
+                          </a:solidFill>
+                        </a:ln>
+                      </wps:spPr>
+                      <wps:style>
+                        <a:lnRef idx="2">
+                          <a:schemeClr val="accent1">
+                            <a:shade val="50000"/>
+                          </a:schemeClr>
+                        </a:lnRef>
+                        <a:fillRef idx="1">
+                          <a:schemeClr val="accent1"/>
+                        </a:fillRef>
+                        <a:effectRef idx="0">
+                          <a:schemeClr val="accent1"/>
+                        </a:effectRef>
+                        <a:fontRef idx="minor">
+                          <a:schemeClr val="lt1"/>
+                        </a:fontRef>
+                      </wps:style>
+                      <wps:bodyPr rot="0" spcFirstLastPara="0" vertOverflow="overflow" horzOverflow="overflow" vert="horz" wrap="square" lIns="91440" tIns="45720" rIns="91440" bIns="45720" numCol="1" spcCol="0" rtlCol="0" fromWordArt="0" anchor="ctr" anchorCtr="0" forceAA="0" compatLnSpc="1">
+                        <a:prstTxWarp prst="textNoShape">
+                          <a:avLst/>
+                        </a:prstTxWarp>
+                        <a:noAutofit/>
+                      </wps:bodyPr>
+                    </wps:wsp>
+                  </a:graphicData>
+                </a:graphic>
+              </wp:anchor>
+            </w:drawing>
+          </mc:Choice>
+          <mc:Fallback>
+            <w:pict>
+              <v:oval w14:anchorId="763C508C" id="Oval 1" o:spid="_x0000_s1026" style="position:absolute;margin-left:151.5pt;margin-top:6.1pt;width:39.75pt;height:33pt;z-index:251659264;visibility:visible;mso-wrap-style:square;mso-wrap-distance-left:9pt;mso-wrap-distance-top:0;mso-wrap-distance-right:9pt;mso-wrap-distance-bottom:0;mso-position-horizontal:absolute;mso-position-horizontal-relative:text;mso-position-vertical:absolute;mso-position-vertical-relative:text;v-text-anchor:middle" o:gfxdata="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" filled="f" strokecolor="#5b9bd5 [3204]" strokeweight="1pt">
+                <v:stroke joinstyle="miter"/>
+              </v:oval>
+            </w:pict>
+          </mc:Fallback>
+        </mc:AlternateContent>
+      </w:r>
+    </w:p>
+    <w:p>
+      <w:pPr>
+        <w:rPr>
+          <w:b/>
+        </w:rPr>
+      </w:pPr>
+      <w:r>
+        <w:rPr>
+          <w:noProof/>
+        </w:rPr>
+        <mc:AlternateContent>
+          <mc:Choice Requires="wps">
+            <w:drawing>
+              <wp:anchor distT="0" distB="0" distL="114300" distR="114300" simplePos="0" relativeHeight="251662336" behindDoc="0" locked="0" layoutInCell="1" allowOverlap="1">
+                <wp:simplePos x="0" y="0"/>
+                <wp:positionH relativeFrom="column">
+                  <wp:posOffset>2419350</wp:posOffset>
+                </wp:positionH>
+                <wp:positionV relativeFrom="paragraph">
+                  <wp:posOffset>106045</wp:posOffset>
+                </wp:positionV>
+                <wp:extent cx="390525" cy="685800"/>
+                <wp:effectExtent l="0" t="0" r="28575" b="19050"/>
+                <wp:wrapNone/>
+                <wp:docPr id="5" name="Straight Arrow Connector 5"/>
+                <wp:cNvGraphicFramePr/>
+                <a:graphic xmlns:a="http://schemas.openxmlformats.org/drawingml/2006/main">
+                  <a:graphicData uri="http://schemas.microsoft.com/office/word/2010/wordprocessingShape">
+                    <wps:wsp>
+                      <wps:cNvCnPr/>
+                      <wps:spPr>
+                        <a:xfrm>
+                          <a:off x="0" y="0"/>
+                          <a:ext cx="390525" cy="685800"/>
+                        </a:xfrm>
+                        <a:prstGeom prst="straightConnector1">
+                          <a:avLst/>
+                        </a:prstGeom>
+                        <a:ln w="9525" cap="flat" cmpd="sng" algn="ctr">
+                          <a:solidFill>
+                            <a:schemeClr val="accent1"/>
+                          </a:solidFill>
+                          <a:prstDash val="dash"/>
+                          <a:round/>
+                          <a:headEnd type="none" w="med" len="med"/>
+                          <a:tailEnd type="none" w="med" len="med"/>
+                        </a:ln>
+                      </wps:spPr>
+                      <wps:style>
+                        <a:lnRef idx="0">
+                          <a:scrgbClr r="0" g="0" b="0"/>
+                        </a:lnRef>
+                        <a:fillRef idx="0">
+                          <a:scrgbClr r="0" g="0" b="0"/>
+                        </a:fillRef>
+                        <a:effectRef idx="0">
+                          <a:scrgbClr r="0" g="0" b="0"/>
+                        </a:effectRef>
+                        <a:fontRef idx="minor">
+                          <a:schemeClr val="tx1"/>
+                        </a:fontRef>
+                      </wps:style>
+                      <wps:bodyPr/>
+                    </wps:wsp>
+                  </a:graphicData>
+                </a:graphic>
+                <wp14:sizeRelH relativeFrom="margin">
+                  <wp14:pctWidth>0</wp14:pctWidth>
+                </wp14:sizeRelH>
+                <wp14:sizeRelV relativeFrom="margin">
+                  <wp14:pctHeight>0</wp14:pctHeight>
+                </wp14:sizeRelV>
+              </wp:anchor>
+            </w:drawing>
+          </mc:Choice>
+          <mc:Fallback>
+            <w:pict>
+              <v:shapetype w14:anchorId="2280618F" id="_x0000_t32" coordsize="21600,21600" o:spt="32" o:oned="t" path="m,l21600,21600e" filled="f">
+                <v:path arrowok="t" fillok="f" o:connecttype="none"/>
+                <o:lock v:ext="edit" shapetype="t"/>
+              </v:shapetype>
+              <v:shape id="Straight Arrow Connector 5" o:spid="_x0000_s1026" type="#_x0000_t32" style="position:absolute;margin-left:190.5pt;margin-top:8.35pt;width:30.75pt;height:54pt;z-index:251662336;visibility:visible;mso-wrap-style:square;mso-width-percent:0;mso-height-percent:0;mso-wrap-distance-left:9pt;mso-wrap-distance-top:0;mso-wrap-distance-right:9pt;mso-wrap-distance-bottom:0;mso-position-horizontal:absolute;mso-position-horizontal-relative:text;mso-position-vertical:absolute;mso-position-vertical-relative:text;mso-width-percent:0;mso-height-percent:0;mso-width-relative:margin;mso-height-relative:margin" o:gfxdata="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" strokecolor="#5b9bd5 [3204]">
+                <v:stroke dashstyle="dash"/>
+              </v:shape>
+            </w:pict>
+          </mc:Fallback>
+        </mc:AlternateContent>
+      </w:r>
+      <w:r>
+        <w:rPr>
+          <w:noProof/>
+        </w:rPr>
+        <mc:AlternateContent>
+          <mc:Choice Requires="wps">
+            <w:drawing>
+              <wp:anchor distT="0" distB="0" distL="114300" distR="114300" simplePos="0" relativeHeight="251660288" behindDoc="0" locked="0" layoutInCell="1" allowOverlap="1">
+                <wp:simplePos x="0" y="0"/>
+                <wp:positionH relativeFrom="column">
+                  <wp:posOffset>1504949</wp:posOffset>
+                </wp:positionH>
+                <wp:positionV relativeFrom="paragraph">
+                  <wp:posOffset>86995</wp:posOffset>
+                </wp:positionV>
+                <wp:extent cx="428625" cy="542925"/>
+                <wp:effectExtent l="38100" t="0" r="28575" b="47625"/>
+                <wp:wrapNone/>
+                <wp:docPr id="2" name="Straight Arrow Connector 2"/>
+                <wp:cNvGraphicFramePr/>
+                <a:graphic xmlns:a="http://schemas.openxmlformats.org/drawingml/2006/main">
+                  <a:graphicData uri="http://schemas.microsoft.com/office/word/2010/wordprocessingShape">
+                    <wps:wsp>
+                      <wps:cNvCnPr/>
+                      <wps:spPr>
+                        <a:xfrm flipH="1">
+                          <a:off x="0" y="0"/>
+                          <a:ext cx="428625" cy="542925"/>
+                        </a:xfrm>
+                        <a:prstGeom prst="straightConnector1">
+                          <a:avLst/>
+                        </a:prstGeom>
+                        <a:ln>
+                          <a:tailEnd type="triangle"/>
+                        </a:ln>
+                      </wps:spPr>
+                      <wps:style>
+                        <a:lnRef idx="1">
+                          <a:schemeClr val="accent1"/>
+                        </a:lnRef>
+                        <a:fillRef idx="0">
+                          <a:schemeClr val="accent1"/>
+                        </a:fillRef>
+                        <a:effectRef idx="0">
+                          <a:schemeClr val="accent1"/>
+                        </a:effectRef>
+                        <a:fontRef idx="minor">
+                          <a:schemeClr val="tx1"/>
+                        </a:fontRef>
+                      </wps:style>
+                      <wps:bodyPr/>
+                    </wps:wsp>
+                  </a:graphicData>
+                </a:graphic>
+                <wp14:sizeRelH relativeFrom="margin">
+                  <wp14:pctWidth>0</wp14:pctWidth>
+                </wp14:sizeRelH>
+                <wp14:sizeRelV relativeFrom="margin">
+                  <wp14:pctHeight>0</wp14:pctHeight>
+                </wp14:sizeRelV>
+              </wp:anchor>
+            </w:drawing>
+          </mc:Choice>
+          <mc:Fallback>
+            <w:pict>
+              <v:shape w14:anchorId="209E4A66" id="Straight Arrow Connector 2" o:spid="_x0000_s1026" type="#_x0000_t32" style="position:absolute;margin-left:118.5pt;margin-top:6.85pt;width:33.75pt;height:42.75pt;flip:x;z-index:251660288;visibility:visible;mso-wrap-style:square;mso-width-percent:0;mso-height-percent:0;mso-wrap-distance-left:9pt;mso-wrap-distance-top:0;mso-wrap-distance-right:9pt;mso-wrap-distance-bottom:0;mso-position-horizontal:absolute;mso-position-horizontal-relative:text;mso-position-vertical:absolute;mso-position-vertical-relative:text;mso-width-percent:0;mso-height-percent:0;mso-width-relative:margin;mso-height-relative:margin" o:gfxdata="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" strokecolor="#5b9bd5 [3204]" strokeweight=".5pt">
+                <v:stroke endarrow="block" joinstyle="miter"/>
+              </v:shape>
+            </w:pict>
+          </mc:Fallback>
+        </mc:AlternateContent>
+      </w:r>
+      <w:r>
+        <w:t xml:space="preserve">                           </w:t>
+      </w:r>
+      <w:r>
+        <w:t xml:space="preserve">                                                  </w:t>
+      </w:r>
+      <w:r>
+        <w:t xml:space="preserve"> </w:t>
+      </w:r>
+      <w:r>
+        <w:rPr>
+          <w:b/>
+        </w:rPr>
+        <w:t xml:space="preserve">Max Layer (for any particular piece for </w:t>
+      </w:r>
+      <w:proofErr w:type="spellStart"/>
+      <w:r>
+        <w:rPr>
+          <w:b/>
+        </w:rPr>
+        <w:t>Eg</w:t>
+      </w:r>
+      <w:proofErr w:type="spellEnd"/>
+      <w:r>
+        <w:rPr>
+          <w:b/>
+        </w:rPr>
+        <w:t>. ‘</w:t>
+      </w:r>
+      <w:proofErr w:type="spellStart"/>
+      <w:r>
+        <w:rPr>
+          <w:b/>
+        </w:rPr>
+        <w:t>xxxx</w:t>
+      </w:r>
+      <w:proofErr w:type="spellEnd"/>
+      <w:r>
+        <w:rPr>
+          <w:b/>
+        </w:rPr>
+        <w:t>’)</w:t>
+      </w:r>
+    </w:p>
+    <w:p>
+      <w:pPr>
+        <w:rPr>
+          <w:i/>
+        </w:rPr>
+      </w:pPr>
+      <w:r>
+        <w:tab/>
+        <w:t xml:space="preserve">        </w:t>
+      </w:r>
+      <w:r>
+        <w:rPr>
+          <w:i/>
+          <w:sz w:val="20"/>
+          <w:szCs w:val="20"/>
+        </w:rPr>
+        <w:t>Actions – “</w:t>
+      </w:r>
+      <w:proofErr w:type="spellStart"/>
+      <w:proofErr w:type="gramStart"/>
+      <w:r>
+        <w:rPr>
+          <w:i/>
+          <w:sz w:val="20"/>
+          <w:szCs w:val="20"/>
+        </w:rPr>
+        <w:t>mmn</w:t>
+      </w:r>
+      <w:proofErr w:type="spellEnd"/>
+      <w:r>
+        <w:rPr>
+          <w:i/>
+          <w:sz w:val="20"/>
+          <w:szCs w:val="20"/>
+        </w:rPr>
+        <w:t xml:space="preserve">”  </w:t>
+      </w:r>
+      <w:r>
+        <w:rPr>
+          <w:i/>
+        </w:rPr>
+        <w:t xml:space="preserve"> </w:t>
+      </w:r>
+      <w:proofErr w:type="gramEnd"/>
+      <w:r>
+        <w:rPr>
+          <w:i/>
+        </w:rPr>
+        <w:t xml:space="preserve">                 </w:t>
+      </w:r>
+      <w:r>
+        <w:rPr>
+          <w:i/>
+        </w:rPr>
+        <w:t xml:space="preserve">             </w:t>
+      </w:r>
+      <w:r>
+        <w:rPr>
+          <w:sz w:val="20"/>
+          <w:szCs w:val="20"/>
+        </w:rPr>
+        <w:t>Actions – “</w:t>
+      </w:r>
+      <w:r>
+        <w:rPr>
+          <w:sz w:val="20"/>
+          <w:szCs w:val="20"/>
+        </w:rPr>
+        <w:t>bbn</w:t>
+      </w:r>
       <w:bookmarkStart w:id="0" w:name="_GoBack"/>
       <w:bookmarkEnd w:id="0"/>
+      <w:r>
+        <w:rPr>
+          <w:sz w:val="20"/>
+          <w:szCs w:val="20"/>
+        </w:rPr>
+        <w:t xml:space="preserve">”  </w:t>
+      </w:r>
+      <w:r>
+        <w:t xml:space="preserve">                  </w:t>
+      </w:r>
+    </w:p>
+    <w:p>
+      <w:pPr>
+        <w:rPr>
+          <w:b/>
+        </w:rPr>
+      </w:pPr>
+      <w:r>
+        <w:rPr>
+          <w:b/>
+          <w:noProof/>
+          <w:u w:val="single"/>
+        </w:rPr>
+        <mc:AlternateContent>
+          <mc:Choice Requires="wps">
+            <w:drawing>
+              <wp:anchor distT="0" distB="0" distL="114300" distR="114300" simplePos="0" relativeHeight="251661312" behindDoc="0" locked="0" layoutInCell="1" allowOverlap="1" wp14:anchorId="4B98ECEF" wp14:editId="44C65A00">
+                <wp:simplePos x="0" y="0"/>
+                <wp:positionH relativeFrom="column">
+                  <wp:posOffset>1133475</wp:posOffset>
+                </wp:positionH>
+                <wp:positionV relativeFrom="paragraph">
+                  <wp:posOffset>10795</wp:posOffset>
+                </wp:positionV>
+                <wp:extent cx="495300" cy="466725"/>
+                <wp:effectExtent l="0" t="0" r="19050" b="28575"/>
+                <wp:wrapNone/>
+                <wp:docPr id="3" name="Oval 3"/>
+                <wp:cNvGraphicFramePr/>
+                <a:graphic xmlns:a="http://schemas.openxmlformats.org/drawingml/2006/main">
+                  <a:graphicData uri="http://schemas.microsoft.com/office/word/2010/wordprocessingShape">
+                    <wps:wsp>
+                      <wps:cNvSpPr/>
+                      <wps:spPr>
+                        <a:xfrm>
+                          <a:off x="0" y="0"/>
+                          <a:ext cx="495300" cy="466725"/>
+                        </a:xfrm>
+                        <a:prstGeom prst="ellipse">
+                          <a:avLst/>
+                        </a:prstGeom>
+                      </wps:spPr>
+                      <wps:style>
+                        <a:lnRef idx="2">
+                          <a:schemeClr val="accent1">
+                            <a:shade val="50000"/>
+                          </a:schemeClr>
+                        </a:lnRef>
+                        <a:fillRef idx="1">
+                          <a:schemeClr val="accent1"/>
+                        </a:fillRef>
+                        <a:effectRef idx="0">
+                          <a:schemeClr val="accent1"/>
+                        </a:effectRef>
+                        <a:fontRef idx="minor">
+                          <a:schemeClr val="lt1"/>
+                        </a:fontRef>
+                      </wps:style>
+                      <wps:bodyPr rot="0" spcFirstLastPara="0" vertOverflow="overflow" horzOverflow="overflow" vert="horz" wrap="square" lIns="91440" tIns="45720" rIns="91440" bIns="45720" numCol="1" spcCol="0" rtlCol="0" fromWordArt="0" anchor="ctr" anchorCtr="0" forceAA="0" compatLnSpc="1">
+                        <a:prstTxWarp prst="textNoShape">
+                          <a:avLst/>
+                        </a:prstTxWarp>
+                        <a:noAutofit/>
+                      </wps:bodyPr>
+                    </wps:wsp>
+                  </a:graphicData>
+                </a:graphic>
+              </wp:anchor>
+            </w:drawing>
+          </mc:Choice>
+          <mc:Fallback>
+            <w:pict>
+              <v:oval w14:anchorId="680EAFB7" id="Oval 3" o:spid="_x0000_s1026" style="position:absolute;margin-left:89.25pt;margin-top:.85pt;width:39pt;height:36.75pt;z-index:251661312;visibility:visible;mso-wrap-style:square;mso-wrap-distance-left:9pt;mso-wrap-distance-top:0;mso-wrap-distance-right:9pt;mso-wrap-distance-bottom:0;mso-position-horizontal:absolute;mso-position-horizontal-relative:text;mso-position-vertical:absolute;mso-position-vertical-relative:text;v-text-anchor:middle" o:gfxdata="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" fillcolor="#5b9bd5 [3204]" strokecolor="#1f4d78 [1604]" strokeweight="1pt">
+                <v:stroke joinstyle="miter"/>
+              </v:oval>
+            </w:pict>
+          </mc:Fallback>
+        </mc:AlternateContent>
+      </w:r>
+      <w:r>
+        <w:t xml:space="preserve">                         </w:t>
+      </w:r>
+      <w:r>
+        <w:t xml:space="preserve">                              </w:t>
+      </w:r>
+      <w:r>
+        <w:rPr>
+          <w:b/>
+        </w:rPr>
+        <w:t>Chance Layer</w:t>
+      </w:r>
+    </w:p>
+    <w:p>
+      <w:r>
+        <w:t xml:space="preserve">                                                                                        Other </w:t>
+      </w:r>
+      <w:r>
+        <w:t xml:space="preserve">Chance nodes corresponding to different actions </w:t>
+      </w:r>
+    </w:p>
+    <w:p>
+      <w:pPr>
+        <w:rPr>
+          <w:b/>
+          <w:u w:val="single"/>
+        </w:rPr>
+      </w:pPr>
+    </w:p>
+    <w:p>
+      <w:pPr>
+        <w:rPr>
+          <w:b/>
+          <w:u w:val="single"/>
+        </w:rPr>
+      </w:pPr>
+      <w:r>
+        <w:rPr>
+          <w:b/>
+          <w:u w:val="single"/>
+        </w:rPr>
+        <w:t xml:space="preserve">How the algorithm works – </w:t>
+      </w:r>
+    </w:p>
+    <w:p>
+      <w:r>
+        <w:t xml:space="preserve">The algorithm uses </w:t>
+      </w:r>
+      <w:proofErr w:type="spellStart"/>
+      <w:r>
+        <w:t>expecti</w:t>
+      </w:r>
+      <w:proofErr w:type="spellEnd"/>
+      <w:r>
+        <w:t xml:space="preserve">-minimax with the following heuristics and expectation values – </w:t>
+      </w:r>
+    </w:p>
+    <w:p>
+      <w:pPr>
+        <w:pStyle w:val="ListParagraph"/>
+        <w:numPr>
+          <w:ilvl w:val="0"/>
+          <w:numId w:val="1"/>
+        </w:numPr>
+      </w:pPr>
+      <w:r>
+        <w:t>The following heuris</w:t>
+      </w:r>
+      <w:r>
+        <w:t xml:space="preserve">tics were used to rank actions in order to predict the next best action – </w:t>
+      </w:r>
+    </w:p>
+    <w:p>
+      <w:pPr>
+        <w:pStyle w:val="ListParagraph"/>
+        <w:numPr>
+          <w:ilvl w:val="0"/>
+          <w:numId w:val="2"/>
+        </w:numPr>
+      </w:pPr>
+      <w:r>
+        <w:rPr>
+          <w:b/>
+        </w:rPr>
+        <w:t>Row Heuristic: Space-Chunks</w:t>
+      </w:r>
+      <w:r>
+        <w:t xml:space="preserve"> – Space chunks were calculated from bottom up until a row is found which has a space chunk with spaces equal to or greater than the lowest part of the piece being considered. The heuristic is cal</w:t>
+      </w:r>
+      <w:r>
+        <w:t>culated as –</w:t>
+      </w:r>
+    </w:p>
+    <w:p>
+      <w:pPr>
+        <w:pStyle w:val="ListParagraph"/>
+        <w:ind w:left="1080"/>
+      </w:pPr>
+      <w:r>
+        <w:t xml:space="preserve"> </w:t>
+      </w:r>
+      <w:proofErr w:type="spellStart"/>
+      <w:r>
+        <w:rPr>
+          <w:b/>
+        </w:rPr>
+        <w:t>constant_multiplier</w:t>
+      </w:r>
+      <w:proofErr w:type="spellEnd"/>
+      <w:r>
+        <w:rPr>
+          <w:b/>
+        </w:rPr>
+        <w:t xml:space="preserve"> * (</w:t>
+      </w:r>
+      <w:proofErr w:type="spellStart"/>
+      <w:r>
+        <w:rPr>
+          <w:b/>
+        </w:rPr>
+        <w:t>chunk_tuple</w:t>
+      </w:r>
+      <w:proofErr w:type="spellEnd"/>
+      <w:r>
+        <w:rPr>
+          <w:b/>
+        </w:rPr>
+        <w:t>[</w:t>
+      </w:r>
+      <w:proofErr w:type="gramStart"/>
+      <w:r>
+        <w:rPr>
+          <w:b/>
+        </w:rPr>
+        <w:t>1][</w:t>
+      </w:r>
+      <w:proofErr w:type="gramEnd"/>
+      <w:r>
+        <w:rPr>
+          <w:b/>
+        </w:rPr>
+        <w:t xml:space="preserve">index] - </w:t>
+      </w:r>
+      <w:proofErr w:type="spellStart"/>
+      <w:r>
+        <w:rPr>
+          <w:b/>
+        </w:rPr>
+        <w:t>non_space_chars</w:t>
+      </w:r>
+      <w:proofErr w:type="spellEnd"/>
+      <w:r>
+        <w:rPr>
+          <w:b/>
+        </w:rPr>
+        <w:t>)</w:t>
+      </w:r>
+      <w:r>
+        <w:t xml:space="preserve"> where </w:t>
+      </w:r>
+      <w:proofErr w:type="spellStart"/>
+      <w:r>
+        <w:t>chunk_tuple</w:t>
+      </w:r>
+      <w:proofErr w:type="spellEnd"/>
+      <w:r>
+        <w:t xml:space="preserve">[1][index] is the space chunk’s size for a particular row, the </w:t>
+      </w:r>
+      <w:proofErr w:type="spellStart"/>
+      <w:r>
+        <w:t>non_space_chars</w:t>
+      </w:r>
+      <w:proofErr w:type="spellEnd"/>
+      <w:r>
+        <w:t xml:space="preserve"> </w:t>
+      </w:r>
+      <w:r>
+        <w:lastRenderedPageBreak/>
+        <w:t xml:space="preserve">are the non-space-chars in the lower part of the piece which will make contact with the board, and the </w:t>
+      </w:r>
+      <w:proofErr w:type="spellStart"/>
+      <w:r>
+        <w:t>constant_multiplier</w:t>
+      </w:r>
+      <w:proofErr w:type="spellEnd"/>
+      <w:r>
+        <w:t xml:space="preserve"> is -1 as lesser the difference between the space chunk size and </w:t>
+      </w:r>
+      <w:proofErr w:type="spellStart"/>
+      <w:r>
+        <w:t>non_space_chars</w:t>
+      </w:r>
+      <w:proofErr w:type="spellEnd"/>
+      <w:r>
+        <w:t xml:space="preserve"> of the </w:t>
+      </w:r>
+      <w:proofErr w:type="spellStart"/>
+      <w:r>
+        <w:t>successor_piece</w:t>
+      </w:r>
+      <w:proofErr w:type="spellEnd"/>
+      <w:r>
+        <w:t xml:space="preserve">, the higher it is likely to be favorable. So, fundamentally the comparison would be between a lower negative value and a higher negative value.  </w:t>
+      </w:r>
+    </w:p>
+    <w:p>
+      <w:pPr>
+        <w:pStyle w:val="ListParagraph"/>
+        <w:ind w:left="1080"/>
+      </w:pPr>
+    </w:p>
+    <w:p>
+      <w:pPr>
+        <w:pStyle w:val="ListParagraph"/>
+        <w:ind w:left="1080"/>
+      </w:pPr>
+      <w:r>
+        <w:t>Once found</w:t>
+      </w:r>
+      <w:r>
+        <w:t>, a</w:t>
+      </w:r>
+      <w:r>
+        <w:t xml:space="preserve"> second heuristic was used on that row.</w:t>
+      </w:r>
+    </w:p>
+    <w:p>
+      <w:pPr>
+        <w:pStyle w:val="ListParagraph"/>
+        <w:ind w:left="1080"/>
+      </w:pPr>
+    </w:p>
+    <w:p>
+      <w:pPr>
+        <w:pStyle w:val="ListParagraph"/>
+        <w:numPr>
+          <w:ilvl w:val="0"/>
+          <w:numId w:val="2"/>
+        </w:numPr>
+        <w:rPr>
+          <w:b/>
+        </w:rPr>
+      </w:pPr>
+      <w:r>
+        <w:rPr>
+          <w:b/>
+        </w:rPr>
+        <w:t>Column Heuristic: Obstructing Columns</w:t>
+      </w:r>
+      <w:r>
+        <w:rPr>
+          <w:b/>
+        </w:rPr>
+        <w:t xml:space="preserve"> – </w:t>
+      </w:r>
+      <w:r>
+        <w:t>Once a space-chunk in a row is located, column of the successor piece (piece after applying intermediate actions) is checked to see if there is another piece obstructing the column</w:t>
+      </w:r>
+      <w:r>
+        <w:t xml:space="preserve"> by examining rows top to bottom. If there is indeed another piece’s part obstructing the space chunk in the row in which the space-chunk was found in (a) above, a constant is subtracted from the heuristic, making it more negative and hence lower in value and also consequently marking the resulting position of the action as less favorable.</w:t>
+      </w:r>
+    </w:p>
+    <w:p>
+      <w:pPr>
+        <w:pStyle w:val="ListParagraph"/>
+        <w:numPr>
+          <w:ilvl w:val="0"/>
+          <w:numId w:val="1"/>
+        </w:numPr>
+        <w:rPr>
+          <w:b/>
+        </w:rPr>
+      </w:pPr>
+      <w:r>
+        <w:rPr>
+          <w:b/>
+        </w:rPr>
+        <w:t>Expectation</w:t>
+      </w:r>
+      <w:r>
+        <w:rPr>
+          <w:b/>
+        </w:rPr>
+        <w:t xml:space="preserve"> values   </w:t>
+      </w:r>
+      <w:r>
+        <w:rPr>
+          <w:b/>
+        </w:rPr>
+        <w:t xml:space="preserve"> - </w:t>
+      </w:r>
+      <w:r>
+        <w:t xml:space="preserve">Pieces from various program runs were written to a file. They were then read using the file - </w:t>
+      </w:r>
+      <w:proofErr w:type="gramStart"/>
+      <w:r>
+        <w:rPr>
+          <w:b/>
+        </w:rPr>
+        <w:t>read_file.py</w:t>
+      </w:r>
+      <w:r>
+        <w:rPr>
+          <w:b/>
+        </w:rPr>
+        <w:t xml:space="preserve">  </w:t>
+      </w:r>
+      <w:r>
+        <w:t>to</w:t>
+      </w:r>
+      <w:proofErr w:type="gramEnd"/>
+      <w:r>
+        <w:t xml:space="preserve"> calculate probability of their occurrence. The probability values were then multiplied with the heuristic for each piece based on which piece is being evaluated giving </w:t>
+      </w:r>
+      <w:proofErr w:type="gramStart"/>
+      <w:r>
+        <w:t>it’s</w:t>
+      </w:r>
+      <w:proofErr w:type="gramEnd"/>
+      <w:r>
+        <w:t xml:space="preserve"> expectation value. (The negative multiplier was not removed, because then more negative values would have become higher positive values and the heuristics would have worked in an inverse manner)</w:t>
+      </w:r>
+    </w:p>
+    <w:p>
+      <w:pPr>
+        <w:pStyle w:val="ListParagraph"/>
+        <w:rPr>
+          <w:b/>
+        </w:rPr>
+      </w:pPr>
+    </w:p>
+    <w:p>
+      <w:pPr>
+        <w:rPr>
+          <w:b/>
+          <w:u w:val="single"/>
+        </w:rPr>
+      </w:pPr>
+      <w:r>
+        <w:rPr>
+          <w:b/>
+          <w:u w:val="single"/>
+        </w:rPr>
+        <w:t>Problems faced –</w:t>
+      </w:r>
+    </w:p>
+    <w:p>
+      <w:pPr>
+        <w:pStyle w:val="ListParagraph"/>
+        <w:numPr>
+          <w:ilvl w:val="0"/>
+          <w:numId w:val="3"/>
+        </w:numPr>
+      </w:pPr>
+      <w:r>
+        <w:t>The heuristics used above are only a part of the many aspects needed to find the optimal action to choose next. Therefore, they were not effective in every scenario. They resulted in a better gameplay but were not effective in increasing the score.</w:t>
+      </w:r>
+    </w:p>
+    <w:p>
+      <w:pPr>
+        <w:pStyle w:val="ListParagraph"/>
+      </w:pPr>
+    </w:p>
+    <w:p>
+      <w:pPr>
+        <w:rPr>
+          <w:b/>
+          <w:u w:val="single"/>
+        </w:rPr>
+      </w:pPr>
+    </w:p>
+    <w:p>
+      <w:pPr>
+        <w:rPr>
+          <w:b/>
+          <w:u w:val="single"/>
+        </w:rPr>
+      </w:pPr>
     </w:p>
     <w:sectPr>
       <w:pgSz w:w="12240" w:h="15840"/>
@@ -314,6 +1074,288 @@
     </w:sectPr>
   </w:body>
 </w:document>
+</file>
+
+<file path=word/numbering.xml><?xml version="1.0" encoding="utf-8"?>
+<w:numbering xmlns:wpc="http://schemas.microsoft.com/office/word/2010/wordprocessingCanvas" xmlns:cx="http://schemas.microsoft.com/office/drawing/2014/chartex" xmlns:cx1="http://schemas.microsoft.com/office/drawing/2015/9/8/chartex" xmlns:cx2="http://schemas.microsoft.com/office/drawing/2015/10/21/chartex" xmlns:mc="http://schemas.openxmlformats.org/markup-compatibility/2006" xmlns:o="urn:schemas-microsoft-com:office:office" xmlns:r="http://schemas.openxmlformats.org/officeDocument/2006/relationships" xmlns:m="http://schemas.openxmlformats.org/officeDocument/2006/math" xmlns:v="urn:schemas-microsoft-com:vml" xmlns:wp14="http://schemas.microsoft.com/office/word/2010/wordprocessingDrawing" xmlns:wp="http://schemas.openxmlformats.org/drawingml/2006/wordprocessingDrawing" xmlns:w10="urn:schemas-microsoft-com:office:word" xmlns:w="http://schemas.openxmlformats.org/wordprocessingml/2006/main" xmlns:w14="http://schemas.microsoft.com/office/word/2010/wordml" xmlns:w15="http://schemas.microsoft.com/office/word/2012/wordml" xmlns:w16se="http://schemas.microsoft.com/office/word/2015/wordml/symex" xmlns:wpg="http://schemas.microsoft.com/office/word/2010/wordprocessingGroup" xmlns:wpi="http://schemas.microsoft.com/office/word/2010/wordprocessingInk" xmlns:wne="http://schemas.microsoft.com/office/word/2006/wordml" xmlns:wps="http://schemas.microsoft.com/office/word/2010/wordprocessingShape" mc:Ignorable="w14 w15 w16se wp14">
+  <w:abstractNum w:abstractNumId="0" w15:restartNumberingAfterBreak="0">
+    <w:nsid w:val="23FF286B"/>
+    <w:multiLevelType w:val="hybridMultilevel"/>
+    <w:tmpl w:val="E25EB0CA"/>
+    <w:lvl w:ilvl="0" w:tplc="04090011">
+      <w:start w:val="1"/>
+      <w:numFmt w:val="decimal"/>
+      <w:lvlText w:val="%1)"/>
+      <w:lvlJc w:val="left"/>
+      <w:pPr>
+        <w:ind w:left="720" w:hanging="360"/>
+      </w:pPr>
+      <w:rPr>
+        <w:rFonts w:hint="default"/>
+      </w:rPr>
+    </w:lvl>
+    <w:lvl w:ilvl="1" w:tplc="04090019" w:tentative="1">
+      <w:start w:val="1"/>
+      <w:numFmt w:val="lowerLetter"/>
+      <w:lvlText w:val="%2."/>
+      <w:lvlJc w:val="left"/>
+      <w:pPr>
+        <w:ind w:left="1440" w:hanging="360"/>
+      </w:pPr>
+    </w:lvl>
+    <w:lvl w:ilvl="2" w:tplc="0409001B" w:tentative="1">
+      <w:start w:val="1"/>
+      <w:numFmt w:val="lowerRoman"/>
+      <w:lvlText w:val="%3."/>
+      <w:lvlJc w:val="right"/>
+      <w:pPr>
+        <w:ind w:left="2160" w:hanging="180"/>
+      </w:pPr>
+    </w:lvl>
+    <w:lvl w:ilvl="3" w:tplc="0409000F" w:tentative="1">
+      <w:start w:val="1"/>
+      <w:numFmt w:val="decimal"/>
+      <w:lvlText w:val="%4."/>
+      <w:lvlJc w:val="left"/>
+      <w:pPr>
+        <w:ind w:left="2880" w:hanging="360"/>
+      </w:pPr>
+    </w:lvl>
+    <w:lvl w:ilvl="4" w:tplc="04090019" w:tentative="1">
+      <w:start w:val="1"/>
+      <w:numFmt w:val="lowerLetter"/>
+      <w:lvlText w:val="%5."/>
+      <w:lvlJc w:val="left"/>
+      <w:pPr>
+        <w:ind w:left="3600" w:hanging="360"/>
+      </w:pPr>
+    </w:lvl>
+    <w:lvl w:ilvl="5" w:tplc="0409001B" w:tentative="1">
+      <w:start w:val="1"/>
+      <w:numFmt w:val="lowerRoman"/>
+      <w:lvlText w:val="%6."/>
+      <w:lvlJc w:val="right"/>
+      <w:pPr>
+        <w:ind w:left="4320" w:hanging="180"/>
+      </w:pPr>
+    </w:lvl>
+    <w:lvl w:ilvl="6" w:tplc="0409000F" w:tentative="1">
+      <w:start w:val="1"/>
+      <w:numFmt w:val="decimal"/>
+      <w:lvlText w:val="%7."/>
+      <w:lvlJc w:val="left"/>
+      <w:pPr>
+        <w:ind w:left="5040" w:hanging="360"/>
+      </w:pPr>
+    </w:lvl>
+    <w:lvl w:ilvl="7" w:tplc="04090019" w:tentative="1">
+      <w:start w:val="1"/>
+      <w:numFmt w:val="lowerLetter"/>
+      <w:lvlText w:val="%8."/>
+      <w:lvlJc w:val="left"/>
+      <w:pPr>
+        <w:ind w:left="5760" w:hanging="360"/>
+      </w:pPr>
+    </w:lvl>
+    <w:lvl w:ilvl="8" w:tplc="0409001B" w:tentative="1">
+      <w:start w:val="1"/>
+      <w:numFmt w:val="lowerRoman"/>
+      <w:lvlText w:val="%9."/>
+      <w:lvlJc w:val="right"/>
+      <w:pPr>
+        <w:ind w:left="6480" w:hanging="180"/>
+      </w:pPr>
+    </w:lvl>
+  </w:abstractNum>
+  <w:abstractNum w:abstractNumId="1" w15:restartNumberingAfterBreak="0">
+    <w:nsid w:val="2A540123"/>
+    <w:multiLevelType w:val="hybridMultilevel"/>
+    <w:tmpl w:val="C8A04BAA"/>
+    <w:lvl w:ilvl="0" w:tplc="36EA3670">
+      <w:start w:val="1"/>
+      <w:numFmt w:val="lowerLetter"/>
+      <w:lvlText w:val="%1)"/>
+      <w:lvlJc w:val="left"/>
+      <w:pPr>
+        <w:ind w:left="1080" w:hanging="360"/>
+      </w:pPr>
+      <w:rPr>
+        <w:rFonts w:hint="default"/>
+        <w:b/>
+      </w:rPr>
+    </w:lvl>
+    <w:lvl w:ilvl="1" w:tplc="04090019" w:tentative="1">
+      <w:start w:val="1"/>
+      <w:numFmt w:val="lowerLetter"/>
+      <w:lvlText w:val="%2."/>
+      <w:lvlJc w:val="left"/>
+      <w:pPr>
+        <w:ind w:left="1800" w:hanging="360"/>
+      </w:pPr>
+    </w:lvl>
+    <w:lvl w:ilvl="2" w:tplc="0409001B" w:tentative="1">
+      <w:start w:val="1"/>
+      <w:numFmt w:val="lowerRoman"/>
+      <w:lvlText w:val="%3."/>
+      <w:lvlJc w:val="right"/>
+      <w:pPr>
+        <w:ind w:left="2520" w:hanging="180"/>
+      </w:pPr>
+    </w:lvl>
+    <w:lvl w:ilvl="3" w:tplc="0409000F" w:tentative="1">
+      <w:start w:val="1"/>
+      <w:numFmt w:val="decimal"/>
+      <w:lvlText w:val="%4."/>
+      <w:lvlJc w:val="left"/>
+      <w:pPr>
+        <w:ind w:left="3240" w:hanging="360"/>
+      </w:pPr>
+    </w:lvl>
+    <w:lvl w:ilvl="4" w:tplc="04090019" w:tentative="1">
+      <w:start w:val="1"/>
+      <w:numFmt w:val="lowerLetter"/>
+      <w:lvlText w:val="%5."/>
+      <w:lvlJc w:val="left"/>
+      <w:pPr>
+        <w:ind w:left="3960" w:hanging="360"/>
+      </w:pPr>
+    </w:lvl>
+    <w:lvl w:ilvl="5" w:tplc="0409001B" w:tentative="1">
+      <w:start w:val="1"/>
+      <w:numFmt w:val="lowerRoman"/>
+      <w:lvlText w:val="%6."/>
+      <w:lvlJc w:val="right"/>
+      <w:pPr>
+        <w:ind w:left="4680" w:hanging="180"/>
+      </w:pPr>
+    </w:lvl>
+    <w:lvl w:ilvl="6" w:tplc="0409000F" w:tentative="1">
+      <w:start w:val="1"/>
+      <w:numFmt w:val="decimal"/>
+      <w:lvlText w:val="%7."/>
+      <w:lvlJc w:val="left"/>
+      <w:pPr>
+        <w:ind w:left="5400" w:hanging="360"/>
+      </w:pPr>
+    </w:lvl>
+    <w:lvl w:ilvl="7" w:tplc="04090019" w:tentative="1">
+      <w:start w:val="1"/>
+      <w:numFmt w:val="lowerLetter"/>
+      <w:lvlText w:val="%8."/>
+      <w:lvlJc w:val="left"/>
+      <w:pPr>
+        <w:ind w:left="6120" w:hanging="360"/>
+      </w:pPr>
+    </w:lvl>
+    <w:lvl w:ilvl="8" w:tplc="0409001B" w:tentative="1">
+      <w:start w:val="1"/>
+      <w:numFmt w:val="lowerRoman"/>
+      <w:lvlText w:val="%9."/>
+      <w:lvlJc w:val="right"/>
+      <w:pPr>
+        <w:ind w:left="6840" w:hanging="180"/>
+      </w:pPr>
+    </w:lvl>
+  </w:abstractNum>
+  <w:abstractNum w:abstractNumId="2" w15:restartNumberingAfterBreak="0">
+    <w:nsid w:val="60684BE8"/>
+    <w:multiLevelType w:val="hybridMultilevel"/>
+    <w:tmpl w:val="7BB665BA"/>
+    <w:lvl w:ilvl="0" w:tplc="04090011">
+      <w:start w:val="1"/>
+      <w:numFmt w:val="decimal"/>
+      <w:lvlText w:val="%1)"/>
+      <w:lvlJc w:val="left"/>
+      <w:pPr>
+        <w:ind w:left="720" w:hanging="360"/>
+      </w:pPr>
+      <w:rPr>
+        <w:rFonts w:hint="default"/>
+      </w:rPr>
+    </w:lvl>
+    <w:lvl w:ilvl="1" w:tplc="04090019" w:tentative="1">
+      <w:start w:val="1"/>
+      <w:numFmt w:val="lowerLetter"/>
+      <w:lvlText w:val="%2."/>
+      <w:lvlJc w:val="left"/>
+      <w:pPr>
+        <w:ind w:left="1440" w:hanging="360"/>
+      </w:pPr>
+    </w:lvl>
+    <w:lvl w:ilvl="2" w:tplc="0409001B" w:tentative="1">
+      <w:start w:val="1"/>
+      <w:numFmt w:val="lowerRoman"/>
+      <w:lvlText w:val="%3."/>
+      <w:lvlJc w:val="right"/>
+      <w:pPr>
+        <w:ind w:left="2160" w:hanging="180"/>
+      </w:pPr>
+    </w:lvl>
+    <w:lvl w:ilvl="3" w:tplc="0409000F" w:tentative="1">
+      <w:start w:val="1"/>
+      <w:numFmt w:val="decimal"/>
+      <w:lvlText w:val="%4."/>
+      <w:lvlJc w:val="left"/>
+      <w:pPr>
+        <w:ind w:left="2880" w:hanging="360"/>
+      </w:pPr>
+    </w:lvl>
+    <w:lvl w:ilvl="4" w:tplc="04090019" w:tentative="1">
+      <w:start w:val="1"/>
+      <w:numFmt w:val="lowerLetter"/>
+      <w:lvlText w:val="%5."/>
+      <w:lvlJc w:val="left"/>
+      <w:pPr>
+        <w:ind w:left="3600" w:hanging="360"/>
+      </w:pPr>
+    </w:lvl>
+    <w:lvl w:ilvl="5" w:tplc="0409001B" w:tentative="1">
+      <w:start w:val="1"/>
+      <w:numFmt w:val="lowerRoman"/>
+      <w:lvlText w:val="%6."/>
+      <w:lvlJc w:val="right"/>
+      <w:pPr>
+        <w:ind w:left="4320" w:hanging="180"/>
+      </w:pPr>
+    </w:lvl>
+    <w:lvl w:ilvl="6" w:tplc="0409000F" w:tentative="1">
+      <w:start w:val="1"/>
+      <w:numFmt w:val="decimal"/>
+      <w:lvlText w:val="%7."/>
+      <w:lvlJc w:val="left"/>
+      <w:pPr>
+        <w:ind w:left="5040" w:hanging="360"/>
+      </w:pPr>
+    </w:lvl>
+    <w:lvl w:ilvl="7" w:tplc="04090019" w:tentative="1">
+      <w:start w:val="1"/>
+      <w:numFmt w:val="lowerLetter"/>
+      <w:lvlText w:val="%8."/>
+      <w:lvlJc w:val="left"/>
+      <w:pPr>
+        <w:ind w:left="5760" w:hanging="360"/>
+      </w:pPr>
+    </w:lvl>
+    <w:lvl w:ilvl="8" w:tplc="0409001B" w:tentative="1">
+      <w:start w:val="1"/>
+      <w:numFmt w:val="lowerRoman"/>
+      <w:lvlText w:val="%9."/>
+      <w:lvlJc w:val="right"/>
+      <w:pPr>
+        <w:ind w:left="6480" w:hanging="180"/>
+      </w:pPr>
+    </w:lvl>
+  </w:abstractNum>
+  <w:num w:numId="1">
+    <w:abstractNumId w:val="0"/>
+  </w:num>
+  <w:num w:numId="2">
+    <w:abstractNumId w:val="1"/>
+  </w:num>
+  <w:num w:numId="3">
+    <w:abstractNumId w:val="2"/>
+  </w:num>
+</w:numbering>
 </file>
 
 <file path=word/styles.xml><?xml version="1.0" encoding="utf-8"?>
@@ -739,6 +1781,17 @@
     <w:semiHidden/>
     <w:unhideWhenUsed/>
   </w:style>
+  <w:style w:type="paragraph" w:styleId="ListParagraph">
+    <w:name w:val="List Paragraph"/>
+    <w:basedOn w:val="Normal"/>
+    <w:uiPriority w:val="34"/>
+    <w:qFormat/>
+    <w:rsid w:val="00CE3A20"/>
+    <w:pPr>
+      <w:ind w:left="720"/>
+      <w:contextualSpacing/>
+    </w:pPr>
+  </w:style>
 </w:styles>
 </file>
 

</xml_diff>